<commit_message>
bank name limit 15 to 50
</commit_message>
<xml_diff>
--- a/media/files/XLS/contract_legal_2_2023.docx
+++ b/media/files/XLS/contract_legal_2_2023.docx
@@ -116,7 +116,7 @@
                 <w:szCs w:val="24"/>
                 <w:lang w:eastAsia="ru-RU"/>
               </w:rPr>
-              <w:t xml:space="preserve">Москва</w:t>
+              <w:t xml:space="preserve">Екатеринбург</w:t>
             </w:r>
           </w:p>
         </w:tc>
@@ -161,7 +161,7 @@
                 <w:szCs w:val="24"/>
                 <w:lang w:val="en-US" w:eastAsia="ru-RU"/>
               </w:rPr>
-              <w:t xml:space="preserve">Москва</w:t>
+              <w:t xml:space="preserve">Екатеринбург</w:t>
             </w:r>
             <w:r>
               <w:rPr>
@@ -195,7 +195,7 @@
                 <w:szCs w:val="24"/>
                 <w:lang w:val="en-US" w:eastAsia="ru-RU"/>
               </w:rPr>
-              <w:t xml:space="preserve">14.02.2024</w:t>
+              <w:t xml:space="preserve">24.02.2024</w:t>
             </w:r>
           </w:p>
         </w:tc>
@@ -290,7 +290,7 @@
           <w:szCs w:val="27"/>
           <w:lang w:eastAsia="ru-RU"/>
         </w:rPr>
-        <w:t xml:space="preserve">ОАО «Астон»</w:t>
+        <w:t xml:space="preserve">ООО «Неолюкс»</w:t>
       </w:r>
       <w:r>
         <w:rPr>
@@ -433,7 +433,7 @@
           <w:szCs w:val="27"/>
           <w:lang w:eastAsia="ru-RU"/>
         </w:rPr>
-        <w:t xml:space="preserve">200</w:t>
+        <w:t xml:space="preserve">4876</w:t>
       </w:r>
       <w:r>
         <w:rPr>
@@ -453,7 +453,7 @@
           <w:szCs w:val="27"/>
           <w:lang w:eastAsia="ru-RU"/>
         </w:rPr>
-        <w:t xml:space="preserve">Msc</w:t>
+        <w:t xml:space="preserve">jsfdlkj</w:t>
       </w:r>
       <w:r>
         <w:rPr>
@@ -908,7 +908,7 @@
           <w:szCs w:val="27"/>
           <w:lang w:eastAsia="ru-RU"/>
         </w:rPr>
-        <w:t xml:space="preserve">17800</w:t>
+        <w:t xml:space="preserve">21293492</w:t>
       </w:r>
       <w:r>
         <w:rPr>
@@ -932,7 +932,7 @@
           <w:szCs w:val="27"/>
           <w:lang w:eastAsia="ru-RU"/>
         </w:rPr>
-        <w:t xml:space="preserve">семнадцать тысяч восемьсот</w:t>
+        <w:t xml:space="preserve">двадцать один миллион двести девяносто три тысячи четыреста девяносто два</w:t>
       </w:r>
       <w:r>
         <w:rPr>
@@ -966,7 +966,7 @@
           <w:szCs w:val="27"/>
           <w:lang w:eastAsia="ru-RU"/>
         </w:rPr>
-        <w:t xml:space="preserve">89</w:t>
+        <w:t xml:space="preserve">4367</w:t>
       </w:r>
       <w:r>
         <w:rPr>
@@ -990,7 +990,7 @@
           <w:szCs w:val="27"/>
           <w:lang w:eastAsia="ru-RU"/>
         </w:rPr>
-        <w:t xml:space="preserve">восемьдесят девять</w:t>
+        <w:t xml:space="preserve">четыре тысячи триста шестьдесят семь</w:t>
       </w:r>
       <w:r>
         <w:rPr>
@@ -1047,7 +1047,7 @@
           <w:szCs w:val="27"/>
           <w:lang w:eastAsia="ru-RU"/>
         </w:rPr>
-        <w:t xml:space="preserve">1513</w:t>
+        <w:t xml:space="preserve">1809946</w:t>
       </w:r>
       <w:r>
         <w:rPr>
@@ -1071,7 +1071,7 @@
           <w:szCs w:val="27"/>
           <w:lang w:eastAsia="ru-RU"/>
         </w:rPr>
-        <w:t xml:space="preserve">одна тысяча пятьсот тринадцать</w:t>
+        <w:t xml:space="preserve">один миллион восемьсот девять тысяч девятьсот сорок шесть</w:t>
       </w:r>
       <w:r>
         <w:rPr>
@@ -1129,7 +1129,7 @@
           <w:szCs w:val="27"/>
           <w:lang w:eastAsia="ru-RU"/>
         </w:rPr>
-        <w:t xml:space="preserve">5607</w:t>
+        <w:t xml:space="preserve">6707449</w:t>
       </w:r>
       <w:r>
         <w:rPr>
@@ -1153,7 +1153,7 @@
           <w:szCs w:val="27"/>
           <w:lang w:eastAsia="ru-RU"/>
         </w:rPr>
-        <w:t xml:space="preserve">пять тысяч шестьсот семь</w:t>
+        <w:t xml:space="preserve">шесть миллионов семьсот семь тысяч четыреста сорок девять</w:t>
       </w:r>
       <w:r>
         <w:rPr>
@@ -1210,7 +1210,7 @@
           <w:szCs w:val="27"/>
           <w:lang w:eastAsia="ru-RU"/>
         </w:rPr>
-        <w:t xml:space="preserve">7387</w:t>
+        <w:t xml:space="preserve">8836799</w:t>
       </w:r>
       <w:r>
         <w:rPr>
@@ -1234,7 +1234,7 @@
           <w:szCs w:val="27"/>
           <w:lang w:eastAsia="ru-RU"/>
         </w:rPr>
-        <w:t xml:space="preserve">семь тысяч триста восемьдесят семь</w:t>
+        <w:t xml:space="preserve">восемь миллионов восемьсот тридцать шесть тысяч семьсот девяносто девять</w:t>
       </w:r>
       <w:r>
         <w:rPr>
@@ -1291,7 +1291,7 @@
           <w:szCs w:val="27"/>
           <w:lang w:eastAsia="ru-RU"/>
         </w:rPr>
-        <w:t xml:space="preserve">3293</w:t>
+        <w:t xml:space="preserve">3939296</w:t>
       </w:r>
       <w:r>
         <w:rPr>
@@ -1315,7 +1315,7 @@
           <w:szCs w:val="27"/>
           <w:lang w:eastAsia="ru-RU"/>
         </w:rPr>
-        <w:t xml:space="preserve">три тысячи двести девяносто три</w:t>
+        <w:t xml:space="preserve">три миллиона девятьсот тридцать девять тысяч двести девяносто шесть</w:t>
       </w:r>
       <w:r>
         <w:rPr>
@@ -1424,7 +1424,7 @@
           <w:szCs w:val="27"/>
           <w:lang w:eastAsia="ru-RU"/>
         </w:rPr>
-        <w:t xml:space="preserve">1513</w:t>
+        <w:t xml:space="preserve">1809946</w:t>
       </w:r>
       <w:r>
         <w:rPr>
@@ -1448,7 +1448,7 @@
           <w:szCs w:val="27"/>
           <w:lang w:eastAsia="ru-RU"/>
         </w:rPr>
-        <w:t xml:space="preserve">одна тысяча пятьсот тринадцать</w:t>
+        <w:t xml:space="preserve">один миллион восемьсот девять тысяч девятьсот сорок шесть</w:t>
       </w:r>
       <w:r>
         <w:rPr>
@@ -1505,7 +1505,7 @@
           <w:szCs w:val="27"/>
           <w:lang w:eastAsia="ru-RU"/>
         </w:rPr>
-        <w:t xml:space="preserve">5607</w:t>
+        <w:t xml:space="preserve">6707449</w:t>
       </w:r>
       <w:r>
         <w:rPr>
@@ -1529,7 +1529,7 @@
           <w:szCs w:val="27"/>
           <w:lang w:eastAsia="ru-RU"/>
         </w:rPr>
-        <w:t xml:space="preserve">пять тысяч шестьсот семь</w:t>
+        <w:t xml:space="preserve">шесть миллионов семьсот семь тысяч четыреста сорок девять</w:t>
       </w:r>
       <w:r>
         <w:rPr>
@@ -1586,7 +1586,7 @@
           <w:szCs w:val="27"/>
           <w:lang w:eastAsia="ru-RU"/>
         </w:rPr>
-        <w:t xml:space="preserve">7387</w:t>
+        <w:t xml:space="preserve">8836799</w:t>
       </w:r>
       <w:r>
         <w:rPr>
@@ -1610,7 +1610,7 @@
           <w:szCs w:val="27"/>
           <w:lang w:eastAsia="ru-RU"/>
         </w:rPr>
-        <w:t xml:space="preserve">семь тысяч триста восемьдесят семь</w:t>
+        <w:t xml:space="preserve">восемь миллионов восемьсот тридцать шесть тысяч семьсот девяносто девять</w:t>
       </w:r>
       <w:r>
         <w:rPr>
@@ -1667,7 +1667,7 @@
           <w:szCs w:val="27"/>
           <w:lang w:eastAsia="ru-RU"/>
         </w:rPr>
-        <w:t xml:space="preserve">3293</w:t>
+        <w:t xml:space="preserve">3939296</w:t>
       </w:r>
       <w:r>
         <w:rPr>
@@ -1691,7 +1691,7 @@
           <w:szCs w:val="27"/>
           <w:lang w:eastAsia="ru-RU"/>
         </w:rPr>
-        <w:t xml:space="preserve">три тысячи двести девяносто три</w:t>
+        <w:t xml:space="preserve">три миллиона девятьсот тридцать девять тысяч двести девяносто шесть</w:t>
       </w:r>
       <w:r>
         <w:rPr>
@@ -2533,7 +2533,7 @@
           <w:szCs w:val="27"/>
           <w:lang w:eastAsia="ru-RU"/>
         </w:rPr>
-        <w:t xml:space="preserve">70</w:t>
+        <w:t xml:space="preserve">1726</w:t>
       </w:r>
       <w:r>
         <w:rPr>
@@ -3425,7 +3425,7 @@
                       <w:szCs w:val="24"/>
                       <w:lang w:val="en-US" w:eastAsia="ru-RU"/>
                     </w:rPr>
-                    <w:t xml:space="preserve">ОАО «Астон»</w:t>
+                    <w:t xml:space="preserve">ООО «Неолюкс»</w:t>
                   </w:r>
                 </w:p>
                 <w:p>
@@ -3446,7 +3446,7 @@
                       <w:szCs w:val="24"/>
                       <w:lang w:val="en-US" w:eastAsia="ru-RU"/>
                     </w:rPr>
-                    <w:t xml:space="preserve">                                    7496</w:t>
+                    <w:t xml:space="preserve">                                    987983453</w:t>
                   </w:r>
                   <w:proofErr w:type="gramStart"/>
                   <w:r>
@@ -3456,7 +3456,7 @@
                       <w:szCs w:val="24"/>
                       <w:lang w:val="en-US" w:eastAsia="ru-RU"/>
                     </w:rPr>
-                    <w:t xml:space="preserve">/345534435</w:t>
+                    <w:t xml:space="preserve">/34634523545</w:t>
                   </w:r>
                 </w:p>
               </w:tc>
@@ -3581,7 +3581,7 @@
                       <w:szCs w:val="24"/>
                       <w:lang w:val="en-US"/>
                     </w:rPr>
-                    <w:t xml:space="preserve">Moscow</w:t>
+                    <w:t xml:space="preserve">Краснодар, Рашпилевская 20</w:t>
                   </w:r>
                 </w:p>
               </w:tc>
@@ -3692,7 +3692,7 @@
                       <w:szCs w:val="24"/>
                       <w:lang w:val="en-US"/>
                     </w:rPr>
-                    <w:t xml:space="preserve">: 3453544354</w:t>
+                    <w:t xml:space="preserve">: 436434525245</w:t>
                   </w:r>
                 </w:p>
                 <w:p>
@@ -3770,7 +3770,7 @@
                       <w:szCs w:val="24"/>
                       <w:lang w:val="en-US" w:eastAsia="ru-RU"/>
                     </w:rPr>
-                    <w:t xml:space="preserve">ОКПО: 342234352342</w:t>
+                    <w:t xml:space="preserve">ОКПО: 087985479</w:t>
                   </w:r>
                 </w:p>
                 <w:p>
@@ -3822,7 +3822,7 @@
                       <w:szCs w:val="24"/>
                       <w:lang w:val="en-US" w:eastAsia="ru-RU"/>
                     </w:rPr>
-                    <w:t xml:space="preserve">: 4423445654332</w:t>
+                    <w:t xml:space="preserve">: 76436877843</w:t>
                   </w:r>
                 </w:p>
               </w:tc>
@@ -3880,7 +3880,7 @@
                       <w:szCs w:val="24"/>
                       <w:lang w:eastAsia="ru-RU"/>
                     </w:rPr>
-                    <w:t xml:space="preserve">Банк: ГАЗ</w:t>
+                    <w:t xml:space="preserve">Банк: ООТПНИЛДЛТИМППОРО</w:t>
                   </w:r>
                 </w:p>
                 <w:p>
@@ -3901,7 +3901,7 @@
                       <w:szCs w:val="24"/>
                       <w:lang w:eastAsia="ru-RU"/>
                     </w:rPr>
-                    <w:t xml:space="preserve">БИК: 545353</w:t>
+                    <w:t xml:space="preserve">БИК: 8860</w:t>
                   </w:r>
                 </w:p>
                 <w:p>
@@ -3933,7 +3933,7 @@
                       <w:szCs w:val="24"/>
                       <w:lang w:eastAsia="ru-RU"/>
                     </w:rPr>
-                    <w:t xml:space="preserve">: 343</w:t>
+                    <w:t xml:space="preserve">: 960870</w:t>
                   </w:r>
                 </w:p>
               </w:tc>
@@ -4012,7 +4012,7 @@
                       <w:sz w:val="24"/>
                       <w:szCs w:val="24"/>
                     </w:rPr>
-                    <w:t xml:space="preserve">fkjk@kk</w:t>
+                    <w:t xml:space="preserve">lkjlj2jdfhj.ru</w:t>
                   </w:r>
                   <w:r>
                     <w:rPr>
@@ -4050,7 +4050,7 @@
                       <w:sz w:val="24"/>
                       <w:szCs w:val="24"/>
                     </w:rPr>
-                    <w:t xml:space="preserve">5335364</w:t>
+                    <w:t xml:space="preserve">456799</w:t>
                   </w:r>
                 </w:p>
                 <w:p>
@@ -4776,7 +4776,7 @@
         <w:szCs w:val="16"/>
         <w:lang w:eastAsia="ru-RU"/>
       </w:rPr>
-      <w:t xml:space="preserve">14.02.2024</w:t>
+      <w:t xml:space="preserve">24.02.2024</w:t>
     </w:r>
   </w:p>
   <w:p>

</xml_diff>